<commit_message>
Documento entidades a utilizar actualizado
</commit_message>
<xml_diff>
--- a/doc/entidades-eventplanner.docx
+++ b/doc/entidades-eventplanner.docx
@@ -1,6 +1,6 @@
 
 <file path=word/document.xml><?xml version="1.0" encoding="utf-8"?>
-<w:document xmlns:wpc="http://schemas.microsoft.com/office/word/2010/wordprocessingCanvas" xmlns:cx="http://schemas.microsoft.com/office/drawing/2014/chartex" xmlns:cx1="http://schemas.microsoft.com/office/drawing/2015/9/8/chartex" xmlns:cx2="http://schemas.microsoft.com/office/drawing/2015/10/21/chartex" xmlns:cx3="http://schemas.microsoft.com/office/drawing/2016/5/9/chartex" xmlns:cx4="http://schemas.microsoft.com/office/drawing/2016/5/10/chartex" xmlns:cx5="http://schemas.microsoft.com/office/drawing/2016/5/11/chartex" xmlns:cx6="http://schemas.microsoft.com/office/drawing/2016/5/12/chartex" xmlns:cx7="http://schemas.microsoft.com/office/drawing/2016/5/13/chartex" xmlns:cx8="http://schemas.microsoft.com/office/drawing/2016/5/14/chartex" xmlns:mc="http://schemas.openxmlformats.org/markup-compatibility/2006" xmlns:aink="http://schemas.microsoft.com/office/drawing/2016/ink" xmlns:am3d="http://schemas.microsoft.com/office/drawing/2017/model3d" xmlns:o="urn:schemas-microsoft-com:office:office" xmlns:r="http://schemas.openxmlformats.org/officeDocument/2006/relationships" xmlns:m="http://schemas.openxmlformats.org/officeDocument/2006/math" xmlns:v="urn:schemas-microsoft-com:vml" xmlns:wp14="http://schemas.microsoft.com/office/word/2010/wordprocessingDrawing" xmlns:wp="http://schemas.openxmlformats.org/drawingml/2006/wordprocessingDrawing" xmlns:w10="urn:schemas-microsoft-com:office:word" xmlns:w="http://schemas.openxmlformats.org/wordprocessingml/2006/main" xmlns:w14="http://schemas.microsoft.com/office/word/2010/wordml" xmlns:w15="http://schemas.microsoft.com/office/word/2012/wordml" xmlns:w16cid="http://schemas.microsoft.com/office/word/2016/wordml/cid" xmlns:w16se="http://schemas.microsoft.com/office/word/2015/wordml/symex" xmlns:wpg="http://schemas.microsoft.com/office/word/2010/wordprocessingGroup" xmlns:wpi="http://schemas.microsoft.com/office/word/2010/wordprocessingInk" xmlns:wne="http://schemas.microsoft.com/office/word/2006/wordml" xmlns:wps="http://schemas.microsoft.com/office/word/2010/wordprocessingShape" mc:Ignorable="w14 w15 w16se w16cid wp14">
+<w:document xmlns:wpc="http://schemas.microsoft.com/office/word/2010/wordprocessingCanvas" xmlns:cx="http://schemas.microsoft.com/office/drawing/2014/chartex" xmlns:cx1="http://schemas.microsoft.com/office/drawing/2015/9/8/chartex" xmlns:cx2="http://schemas.microsoft.com/office/drawing/2015/10/21/chartex" xmlns:cx3="http://schemas.microsoft.com/office/drawing/2016/5/9/chartex" xmlns:cx4="http://schemas.microsoft.com/office/drawing/2016/5/10/chartex" xmlns:cx5="http://schemas.microsoft.com/office/drawing/2016/5/11/chartex" xmlns:cx6="http://schemas.microsoft.com/office/drawing/2016/5/12/chartex" xmlns:cx7="http://schemas.microsoft.com/office/drawing/2016/5/13/chartex" xmlns:cx8="http://schemas.microsoft.com/office/drawing/2016/5/14/chartex" xmlns:mc="http://schemas.openxmlformats.org/markup-compatibility/2006" xmlns:aink="http://schemas.microsoft.com/office/drawing/2016/ink" xmlns:am3d="http://schemas.microsoft.com/office/drawing/2017/model3d" xmlns:o="urn:schemas-microsoft-com:office:office" xmlns:r="http://schemas.openxmlformats.org/officeDocument/2006/relationships" xmlns:m="http://schemas.openxmlformats.org/officeDocument/2006/math" xmlns:v="urn:schemas-microsoft-com:vml" xmlns:wp14="http://schemas.microsoft.com/office/word/2010/wordprocessingDrawing" xmlns:wp="http://schemas.openxmlformats.org/drawingml/2006/wordprocessingDrawing" xmlns:w10="urn:schemas-microsoft-com:office:word" xmlns:w="http://schemas.openxmlformats.org/wordprocessingml/2006/main" xmlns:w14="http://schemas.microsoft.com/office/word/2010/wordml" xmlns:w15="http://schemas.microsoft.com/office/word/2012/wordml" xmlns:w16cex="http://schemas.microsoft.com/office/word/2018/wordml/cex" xmlns:w16cid="http://schemas.microsoft.com/office/word/2016/wordml/cid" xmlns:w16="http://schemas.microsoft.com/office/word/2018/wordml" xmlns:w16se="http://schemas.microsoft.com/office/word/2015/wordml/symex" xmlns:wpg="http://schemas.microsoft.com/office/word/2010/wordprocessingGroup" xmlns:wpi="http://schemas.microsoft.com/office/word/2010/wordprocessingInk" xmlns:wne="http://schemas.microsoft.com/office/word/2006/wordml" xmlns:wps="http://schemas.microsoft.com/office/word/2010/wordprocessingShape" mc:Ignorable="w14 w15 w16se w16cid w16 w16cex wp14">
   <w:body>
     <w:p>
       <w:pPr>
@@ -34,10 +34,10 @@
           <w:noProof/>
         </w:rPr>
         <w:drawing>
-          <wp:inline distT="0" distB="0" distL="0" distR="0">
-            <wp:extent cx="3057525" cy="2314575"/>
+          <wp:inline distT="0" distB="0" distL="0" distR="0" wp14:anchorId="58AEA597" wp14:editId="6CEB9B91">
+            <wp:extent cx="3057525" cy="1819275"/>
             <wp:effectExtent l="19050" t="19050" r="28575" b="28575"/>
-            <wp:docPr id="2" name="Imagen 2"/>
+            <wp:docPr id="1" name="Imagen 1"/>
             <wp:cNvGraphicFramePr>
               <a:graphicFrameLocks xmlns:a="http://schemas.openxmlformats.org/drawingml/2006/main" noChangeAspect="1"/>
             </wp:cNvGraphicFramePr>
@@ -45,7 +45,7 @@
               <a:graphicData uri="http://schemas.openxmlformats.org/drawingml/2006/picture">
                 <pic:pic xmlns:pic="http://schemas.openxmlformats.org/drawingml/2006/picture">
                   <pic:nvPicPr>
-                    <pic:cNvPr id="0" name="Picture 2"/>
+                    <pic:cNvPr id="0" name="Picture 1"/>
                     <pic:cNvPicPr>
                       <a:picLocks noChangeAspect="1" noChangeArrowheads="1"/>
                     </pic:cNvPicPr>
@@ -66,7 +66,7 @@
                   <pic:spPr bwMode="auto">
                     <a:xfrm>
                       <a:off x="0" y="0"/>
-                      <a:ext cx="3057525" cy="2314575"/>
+                      <a:ext cx="3057525" cy="1819275"/>
                     </a:xfrm>
                     <a:prstGeom prst="rect">
                       <a:avLst/>
@@ -112,57 +112,39 @@
       <w:proofErr w:type="spellEnd"/>
     </w:p>
     <w:p>
+      <w:proofErr w:type="spellStart"/>
       <w:r>
         <w:rPr>
           <w:b/>
           <w:bCs/>
           <w:color w:val="4472C4" w:themeColor="accent1"/>
         </w:rPr>
-        <w:t>id</w:t>
-      </w:r>
-      <w:r>
-        <w:t>: identificador del usuario</w:t>
-      </w:r>
-    </w:p>
-    <w:p>
+        <w:t>name</w:t>
+      </w:r>
+      <w:proofErr w:type="spellEnd"/>
+      <w:r>
+        <w:t>: Nombre del usuario</w:t>
+      </w:r>
+    </w:p>
+    <w:p>
+      <w:proofErr w:type="spellStart"/>
       <w:r>
         <w:rPr>
           <w:b/>
           <w:bCs/>
           <w:color w:val="4472C4" w:themeColor="accent1"/>
         </w:rPr>
-        <w:t>name</w:t>
-      </w:r>
-      <w:r>
-        <w:t>: Nombre del usuario</w:t>
-      </w:r>
-    </w:p>
-    <w:p>
-      <w:r>
-        <w:rPr>
-          <w:b/>
-          <w:bCs/>
-          <w:color w:val="4472C4" w:themeColor="accent1"/>
-        </w:rPr>
-        <w:t>surname</w:t>
-      </w:r>
-      <w:r>
-        <w:t>: Apellidos del usuario</w:t>
-      </w:r>
-    </w:p>
-    <w:p>
-      <w:proofErr w:type="spellStart"/>
-      <w:r>
-        <w:rPr>
-          <w:b/>
-          <w:bCs/>
-          <w:color w:val="4472C4" w:themeColor="accent1"/>
-        </w:rPr>
-        <w:t>erased</w:t>
+        <w:t>password</w:t>
       </w:r>
       <w:proofErr w:type="spellEnd"/>
       <w:r>
-        <w:t>: indica si el usuario está eliminado o no</w:t>
+        <w:t xml:space="preserve">: </w:t>
+      </w:r>
+      <w:r>
+        <w:t>contraseña</w:t>
+      </w:r>
+      <w:r>
+        <w:t xml:space="preserve"> del usuario</w:t>
       </w:r>
     </w:p>
     <w:p/>
@@ -228,31 +210,50 @@
       </w:r>
     </w:p>
     <w:p>
+      <w:proofErr w:type="spellStart"/>
       <w:r>
         <w:rPr>
           <w:b/>
           <w:bCs/>
           <w:color w:val="4472C4" w:themeColor="accent1"/>
         </w:rPr>
-        <w:t>date</w:t>
-      </w:r>
-      <w:r>
-        <w:t>: fecha del evento</w:t>
-      </w:r>
-    </w:p>
-    <w:p>
+        <w:t>datetime</w:t>
+      </w:r>
+      <w:proofErr w:type="spellEnd"/>
+      <w:r>
+        <w:t xml:space="preserve">: </w:t>
+      </w:r>
       <w:proofErr w:type="spellStart"/>
       <w:r>
+        <w:t>fech</w:t>
+      </w:r>
+      <w:proofErr w:type="spellEnd"/>
+      <w:r>
+        <w:t xml:space="preserve"> y hora </w:t>
+      </w:r>
+      <w:r>
+        <w:t>del evento</w:t>
+      </w:r>
+    </w:p>
+    <w:p>
+      <w:proofErr w:type="spellStart"/>
+      <w:r>
         <w:rPr>
           <w:b/>
           <w:bCs/>
           <w:color w:val="4472C4" w:themeColor="accent1"/>
         </w:rPr>
-        <w:t>hour</w:t>
+        <w:t>organizer</w:t>
       </w:r>
       <w:proofErr w:type="spellEnd"/>
       <w:r>
-        <w:t>: hora del evento</w:t>
+        <w:t xml:space="preserve">: </w:t>
+      </w:r>
+      <w:r>
+        <w:t>nombre del usuario</w:t>
+      </w:r>
+      <w:r>
+        <w:t xml:space="preserve"> creador del evento</w:t>
       </w:r>
     </w:p>
     <w:p>
@@ -263,41 +264,11 @@
           <w:bCs/>
           <w:color w:val="4472C4" w:themeColor="accent1"/>
         </w:rPr>
-        <w:t>userid</w:t>
+        <w:t>assistants</w:t>
       </w:r>
       <w:proofErr w:type="spellEnd"/>
       <w:r>
-        <w:t>: id del usuario creador del evento</w:t>
-      </w:r>
-    </w:p>
-    <w:p>
-      <w:proofErr w:type="spellStart"/>
-      <w:r>
-        <w:rPr>
-          <w:b/>
-          <w:bCs/>
-          <w:color w:val="4472C4" w:themeColor="accent1"/>
-        </w:rPr>
-        <w:t>assistants</w:t>
-      </w:r>
-      <w:proofErr w:type="spellEnd"/>
-      <w:r>
         <w:t>: lista de asistentes al evento</w:t>
-      </w:r>
-    </w:p>
-    <w:p>
-      <w:proofErr w:type="spellStart"/>
-      <w:r>
-        <w:rPr>
-          <w:b/>
-          <w:bCs/>
-          <w:color w:val="4472C4" w:themeColor="accent1"/>
-        </w:rPr>
-        <w:t>erased</w:t>
-      </w:r>
-      <w:proofErr w:type="spellEnd"/>
-      <w:r>
-        <w:t>: indica si el evento está eliminado o no</w:t>
       </w:r>
     </w:p>
     <w:sectPr>
@@ -311,7 +282,7 @@
 </file>
 
 <file path=word/styles.xml><?xml version="1.0" encoding="utf-8"?>
-<w:styles xmlns:mc="http://schemas.openxmlformats.org/markup-compatibility/2006" xmlns:r="http://schemas.openxmlformats.org/officeDocument/2006/relationships" xmlns:w="http://schemas.openxmlformats.org/wordprocessingml/2006/main" xmlns:w14="http://schemas.microsoft.com/office/word/2010/wordml" xmlns:w15="http://schemas.microsoft.com/office/word/2012/wordml" xmlns:w16cid="http://schemas.microsoft.com/office/word/2016/wordml/cid" xmlns:w16se="http://schemas.microsoft.com/office/word/2015/wordml/symex" mc:Ignorable="w14 w15 w16se w16cid">
+<w:styles xmlns:mc="http://schemas.openxmlformats.org/markup-compatibility/2006" xmlns:r="http://schemas.openxmlformats.org/officeDocument/2006/relationships" xmlns:w="http://schemas.openxmlformats.org/wordprocessingml/2006/main" xmlns:w14="http://schemas.microsoft.com/office/word/2010/wordml" xmlns:w15="http://schemas.microsoft.com/office/word/2012/wordml" xmlns:w16cex="http://schemas.microsoft.com/office/word/2018/wordml/cex" xmlns:w16cid="http://schemas.microsoft.com/office/word/2016/wordml/cid" xmlns:w16="http://schemas.microsoft.com/office/word/2018/wordml" xmlns:w16se="http://schemas.microsoft.com/office/word/2015/wordml/symex" mc:Ignorable="w14 w15 w16se w16cid w16 w16cex">
   <w:docDefaults>
     <w:rPrDefault>
       <w:rPr>

</xml_diff>